<commit_message>
been too long i don know
</commit_message>
<xml_diff>
--- a/documentation.docx
+++ b/documentation.docx
@@ -10,6 +10,7 @@
           <w:docPartUnique/>
         </w:docPartObj>
       </w:sdtPr>
+      <w:sdtEndPr/>
       <w:sdtContent>
         <w:p>
           <w:r>
@@ -356,6 +357,7 @@
                                   <w:dataBinding w:prefixMappings="xmlns:ns0='http://purl.org/dc/elements/1.1/' xmlns:ns1='http://schemas.openxmlformats.org/package/2006/metadata/core-properties' " w:xpath="/ns1:coreProperties[1]/ns0:creator[1]" w:storeItemID="{6C3C8BC8-F283-45AE-878A-BAB7291924A1}"/>
                                   <w:text/>
                                 </w:sdtPr>
+                                <w:sdtEndPr/>
                                 <w:sdtContent>
                                   <w:p>
                                     <w:pPr>
@@ -420,6 +422,7 @@
                             <w:dataBinding w:prefixMappings="xmlns:ns0='http://purl.org/dc/elements/1.1/' xmlns:ns1='http://schemas.openxmlformats.org/package/2006/metadata/core-properties' " w:xpath="/ns1:coreProperties[1]/ns0:creator[1]" w:storeItemID="{6C3C8BC8-F283-45AE-878A-BAB7291924A1}"/>
                             <w:text/>
                           </w:sdtPr>
+                          <w:sdtEndPr/>
                           <w:sdtContent>
                             <w:p>
                               <w:pPr>
@@ -545,6 +548,7 @@
                                   <w:dataBinding w:prefixMappings="xmlns:ns0='http://schemas.microsoft.com/office/2006/coverPageProps' " w:xpath="/ns0:CoverPageProperties[1]/ns0:Abstract[1]" w:storeItemID="{55AF091B-3C7A-41E3-B477-F2FDAA23CFDA}"/>
                                   <w:text w:multiLine="1"/>
                                 </w:sdtPr>
+                                <w:sdtEndPr/>
                                 <w:sdtContent>
                                   <w:p>
                                     <w:pPr>
@@ -640,6 +644,7 @@
                             <w:dataBinding w:prefixMappings="xmlns:ns0='http://schemas.microsoft.com/office/2006/coverPageProps' " w:xpath="/ns0:CoverPageProperties[1]/ns0:Abstract[1]" w:storeItemID="{55AF091B-3C7A-41E3-B477-F2FDAA23CFDA}"/>
                             <w:text w:multiLine="1"/>
                           </w:sdtPr>
+                          <w:sdtEndPr/>
                           <w:sdtContent>
                             <w:p>
                               <w:pPr>
@@ -803,6 +808,7 @@
                                   <w:dataBinding w:prefixMappings="xmlns:ns0='http://purl.org/dc/elements/1.1/' xmlns:ns1='http://schemas.openxmlformats.org/package/2006/metadata/core-properties' " w:xpath="/ns1:coreProperties[1]/ns0:subject[1]" w:storeItemID="{6C3C8BC8-F283-45AE-878A-BAB7291924A1}"/>
                                   <w:text/>
                                 </w:sdtPr>
+                                <w:sdtEndPr/>
                                 <w:sdtContent>
                                   <w:p>
                                     <w:pPr>
@@ -904,6 +910,7 @@
                             <w:dataBinding w:prefixMappings="xmlns:ns0='http://purl.org/dc/elements/1.1/' xmlns:ns1='http://schemas.openxmlformats.org/package/2006/metadata/core-properties' " w:xpath="/ns1:coreProperties[1]/ns0:subject[1]" w:storeItemID="{6C3C8BC8-F283-45AE-878A-BAB7291924A1}"/>
                             <w:text/>
                           </w:sdtPr>
+                          <w:sdtEndPr/>
                           <w:sdtContent>
                             <w:p>
                               <w:pPr>
@@ -970,7 +977,7 @@
           <w:sz w:val="40"/>
           <w:szCs w:val="40"/>
         </w:rPr>
-        <w:t>Exercise</w:t>
+        <w:t>Assignment</w:t>
       </w:r>
     </w:p>
     <w:p>
@@ -1047,6 +1054,9 @@
     </w:p>
     <w:p>
       <w:r>
+        <w:rPr>
+          <w:noProof/>
+        </w:rPr>
         <w:drawing>
           <wp:inline distT="0" distB="0" distL="0" distR="0" wp14:anchorId="5E10AB56" wp14:editId="4089DEB4">
             <wp:extent cx="3581900" cy="2915057"/>
@@ -1279,6 +1289,9 @@
     </w:p>
     <w:p>
       <w:r>
+        <w:rPr>
+          <w:noProof/>
+        </w:rPr>
         <w:drawing>
           <wp:inline distT="0" distB="0" distL="0" distR="0" wp14:anchorId="2A249BE6" wp14:editId="6B3B8B23">
             <wp:extent cx="5760720" cy="5640070"/>
@@ -1338,6 +1351,54 @@
       <w:r>
         <w:lastRenderedPageBreak/>
         <w:t>big enough spaces between them. Then it picks one randomly. If there is nothing to pick, path will expand to one of the edges. If there was no randomness in picking the positions, path would create pattern that would move at some direction and that’s not fun at all.</w:t>
+      </w:r>
+    </w:p>
+    <w:p>
+      <w:pPr>
+        <w:rPr>
+          <w:sz w:val="40"/>
+          <w:szCs w:val="40"/>
+        </w:rPr>
+      </w:pPr>
+      <w:r>
+        <w:rPr>
+          <w:sz w:val="40"/>
+          <w:szCs w:val="40"/>
+        </w:rPr>
+        <w:t>In-code documentation n</w:t>
+      </w:r>
+      <w:r>
+        <w:rPr>
+          <w:sz w:val="40"/>
+          <w:szCs w:val="40"/>
+        </w:rPr>
+        <w:t>otes</w:t>
+      </w:r>
+    </w:p>
+    <w:p>
+      <w:r>
+        <w:t>O</w:t>
+      </w:r>
+      <w:r>
+        <w:t>v</w:t>
+      </w:r>
+      <w:r>
+        <w:t xml:space="preserve">errides are </w:t>
+      </w:r>
+      <w:r>
+        <w:t>n</w:t>
+      </w:r>
+      <w:r>
+        <w:t>ot documented</w:t>
+      </w:r>
+      <w:r>
+        <w:t xml:space="preserve"> as purpose of the method is already documented at its original declaration. One-line getters are also not documented to keep my sanity in takt. On the other hand, all other methods are documented. My comments usually include information that might not be expected when using the method, I refuse to write things obvious from signature of the method unless I have nothing else to write</w:t>
+      </w:r>
+      <w:r>
+        <w:t xml:space="preserve"> and documenting the actual implementation is also useless for the user, “code speaks for itself and newer lies”</w:t>
+      </w:r>
+      <w:r>
+        <w:t>.</w:t>
       </w:r>
     </w:p>
     <w:sectPr>

</xml_diff>